<commit_message>
Modified projectSummary - citation missing
</commit_message>
<xml_diff>
--- a/project-files/projectSummary.docx
+++ b/project-files/projectSummary.docx
@@ -1,17 +1,20 @@
 
 <file path=word/document.xml><?xml version="1.0" encoding="utf-8"?>
-<w:document xmlns:wpc="http://schemas.microsoft.com/office/word/2010/wordprocessingCanvas" xmlns:cx="http://schemas.microsoft.com/office/drawing/2014/chartex" xmlns:cx1="http://schemas.microsoft.com/office/drawing/2015/9/8/chartex" xmlns:cx2="http://schemas.microsoft.com/office/drawing/2015/10/21/chartex" xmlns:cx3="http://schemas.microsoft.com/office/drawing/2016/5/9/chartex" xmlns:cx4="http://schemas.microsoft.com/office/drawing/2016/5/10/chartex" xmlns:cx5="http://schemas.microsoft.com/office/drawing/2016/5/11/chartex" xmlns:cx6="http://schemas.microsoft.com/office/drawing/2016/5/12/chartex" xmlns:cx7="http://schemas.microsoft.com/office/drawing/2016/5/13/chartex" xmlns:cx8="http://schemas.microsoft.com/office/drawing/2016/5/14/chartex" xmlns:mc="http://schemas.openxmlformats.org/markup-compatibility/2006" xmlns:aink="http://schemas.microsoft.com/office/drawing/2016/ink" xmlns:am3d="http://schemas.microsoft.com/office/drawing/2017/model3d" xmlns:o="urn:schemas-microsoft-com:office:office" xmlns:r="http://schemas.openxmlformats.org/officeDocument/2006/relationships" xmlns:m="http://schemas.openxmlformats.org/officeDocument/2006/math" xmlns:v="urn:schemas-microsoft-com:vml" xmlns:wp14="http://schemas.microsoft.com/office/word/2010/wordprocessingDrawing" xmlns:wp="http://schemas.openxmlformats.org/drawingml/2006/wordprocessingDrawing" xmlns:w10="urn:schemas-microsoft-com:office:word" xmlns:w="http://schemas.openxmlformats.org/wordprocessingml/2006/main" xmlns:w14="http://schemas.microsoft.com/office/word/2010/wordml" xmlns:w15="http://schemas.microsoft.com/office/word/2012/wordml" xmlns:w16cex="http://schemas.microsoft.com/office/word/2018/wordml/cex" xmlns:w16cid="http://schemas.microsoft.com/office/word/2016/wordml/cid" xmlns:w16="http://schemas.microsoft.com/office/word/2018/wordml" xmlns:w16sdtdh="http://schemas.microsoft.com/office/word/2020/wordml/sdtdatahash" xmlns:w16se="http://schemas.microsoft.com/office/word/2015/wordml/symex" xmlns:wpg="http://schemas.microsoft.com/office/word/2010/wordprocessingGroup" xmlns:wpi="http://schemas.microsoft.com/office/word/2010/wordprocessingInk" xmlns:wne="http://schemas.microsoft.com/office/word/2006/wordml" xmlns:wps="http://schemas.microsoft.com/office/word/2010/wordprocessingShape" mc:Ignorable="w14 w15 w16se w16cid w16 w16cex w16sdtdh wp14">
+<w:document xmlns:wpc="http://schemas.microsoft.com/office/word/2010/wordprocessingCanvas" xmlns:cx="http://schemas.microsoft.com/office/drawing/2014/chartex" xmlns:cx1="http://schemas.microsoft.com/office/drawing/2015/9/8/chartex" xmlns:cx2="http://schemas.microsoft.com/office/drawing/2015/10/21/chartex" xmlns:cx3="http://schemas.microsoft.com/office/drawing/2016/5/9/chartex" xmlns:cx4="http://schemas.microsoft.com/office/drawing/2016/5/10/chartex" xmlns:cx5="http://schemas.microsoft.com/office/drawing/2016/5/11/chartex" xmlns:cx6="http://schemas.microsoft.com/office/drawing/2016/5/12/chartex" xmlns:cx7="http://schemas.microsoft.com/office/drawing/2016/5/13/chartex" xmlns:cx8="http://schemas.microsoft.com/office/drawing/2016/5/14/chartex" xmlns:mc="http://schemas.openxmlformats.org/markup-compatibility/2006" xmlns:aink="http://schemas.microsoft.com/office/drawing/2016/ink" xmlns:am3d="http://schemas.microsoft.com/office/drawing/2017/model3d" xmlns:o="urn:schemas-microsoft-com:office:office" xmlns:r="http://schemas.openxmlformats.org/officeDocument/2006/relationships" xmlns:m="http://schemas.openxmlformats.org/officeDocument/2006/math" xmlns:v="urn:schemas-microsoft-com:vml" xmlns:wp14="http://schemas.microsoft.com/office/word/2010/wordprocessingDrawing" xmlns:wp="http://schemas.openxmlformats.org/drawingml/2006/wordprocessingDrawing" xmlns:w10="urn:schemas-microsoft-com:office:word" xmlns:w="http://schemas.openxmlformats.org/wordprocessingml/2006/main" xmlns:w14="http://schemas.microsoft.com/office/word/2010/wordml" xmlns:w15="http://schemas.microsoft.com/office/word/2012/wordml" xmlns:w16cid="http://schemas.microsoft.com/office/word/2016/wordml/cid" xmlns:w16se="http://schemas.microsoft.com/office/word/2015/wordml/symex" xmlns:wpg="http://schemas.microsoft.com/office/word/2010/wordprocessingGroup" xmlns:wpi="http://schemas.microsoft.com/office/word/2010/wordprocessingInk" xmlns:wne="http://schemas.microsoft.com/office/word/2006/wordml" xmlns:wps="http://schemas.microsoft.com/office/word/2010/wordprocessingShape" mc:Ignorable="w14 w15 w16se w16cid wp14">
   <w:body>
     <w:p>
       <w:pPr>
         <w:pStyle w:val="Title"/>
+        <w:spacing w:line="360" w:lineRule="auto"/>
         <w:jc w:val="center"/>
         <w:rPr>
+          <w:rFonts w:ascii="Cambria" w:hAnsi="Cambria"/>
           <w:lang w:val="en-US"/>
         </w:rPr>
       </w:pPr>
       <w:r>
         <w:rPr>
+          <w:rFonts w:ascii="Cambria" w:hAnsi="Cambria"/>
           <w:lang w:val="en-US"/>
         </w:rPr>
         <w:t>imageToFlashcards Project</w:t>
@@ -20,109 +23,928 @@
     <w:p>
       <w:pPr>
         <w:pStyle w:val="Subtitle"/>
-      </w:pPr>
-      <w:r>
-        <w:t>Summary</w:t>
-      </w:r>
-      <w:r>
-        <w:t xml:space="preserve"> of Program</w:t>
+        <w:spacing w:line="480" w:lineRule="auto"/>
+        <w:rPr>
+          <w:rFonts w:ascii="Cambria" w:hAnsi="Cambria"/>
+          <w:color w:val="auto"/>
+        </w:rPr>
+      </w:pPr>
+      <w:r>
+        <w:rPr>
+          <w:rFonts w:ascii="Cambria" w:hAnsi="Cambria"/>
+          <w:color w:val="auto"/>
+        </w:rPr>
+        <w:t>Summary of Program</w:t>
       </w:r>
     </w:p>
     <w:p>
       <w:pPr>
-        <w:rPr>
-          <w:rFonts w:ascii="Cambria" w:hAnsi="Cambria"/>
-        </w:rPr>
-      </w:pPr>
-      <w:r>
-        <w:rPr>
-          <w:rFonts w:ascii="Cambria" w:hAnsi="Cambria"/>
-        </w:rPr>
-        <w:t xml:space="preserve">Our final project </w:t>
-      </w:r>
-      <w:r>
-        <w:rPr>
-          <w:rFonts w:ascii="Cambria" w:hAnsi="Cambria"/>
-        </w:rPr>
-        <w:t>converts</w:t>
-      </w:r>
-      <w:r>
-        <w:rPr>
-          <w:rFonts w:ascii="Cambria" w:hAnsi="Cambria"/>
-        </w:rPr>
-        <w:t xml:space="preserve"> an image to a text file that can be used to create flashcards (</w:t>
-      </w:r>
-      <w:proofErr w:type="gramStart"/>
-      <w:r>
-        <w:rPr>
-          <w:rFonts w:ascii="Cambria" w:hAnsi="Cambria"/>
-        </w:rPr>
-        <w:t>e.g.</w:t>
-      </w:r>
-      <w:proofErr w:type="gramEnd"/>
-      <w:r>
-        <w:rPr>
-          <w:rFonts w:ascii="Cambria" w:hAnsi="Cambria"/>
-        </w:rPr>
-        <w:t xml:space="preserve"> via Quizlet)</w:t>
-      </w:r>
-      <w:r>
-        <w:rPr>
-          <w:rFonts w:ascii="Cambria" w:hAnsi="Cambria"/>
-        </w:rPr>
-        <w:t>,</w:t>
-      </w:r>
-      <w:r>
-        <w:rPr>
-          <w:rFonts w:ascii="Cambria" w:hAnsi="Cambria"/>
-        </w:rPr>
-        <w:t xml:space="preserve"> </w:t>
-      </w:r>
-      <w:r>
-        <w:rPr>
-          <w:rFonts w:ascii="Cambria" w:hAnsi="Cambria"/>
-        </w:rPr>
-        <w:t>to</w:t>
-      </w:r>
-      <w:r>
-        <w:rPr>
-          <w:rFonts w:ascii="Cambria" w:hAnsi="Cambria"/>
-        </w:rPr>
-        <w:t xml:space="preserve"> help students with their study.</w:t>
+        <w:spacing w:line="480" w:lineRule="auto"/>
+        <w:rPr>
+          <w:rFonts w:ascii="Cambria" w:hAnsi="Cambria"/>
+          <w:lang w:val="en-US"/>
+        </w:rPr>
+      </w:pPr>
+      <w:r>
+        <w:rPr>
+          <w:rFonts w:ascii="Cambria" w:hAnsi="Cambria"/>
+        </w:rPr>
+        <w:t>Our final project converts an image to a text file that can be used to create flashcards (e.g. via Quizlet), to help students with their study.</w:t>
+      </w:r>
+      <w:r>
+        <w:rPr>
+          <w:rFonts w:ascii="Cambria" w:hAnsi="Cambria"/>
+        </w:rPr>
+        <w:t xml:space="preserve"> It is useful tool how to quickly transfer your textbook vocabulary into text file, add it into flash</w:t>
+      </w:r>
+      <w:r>
+        <w:rPr>
+          <w:rFonts w:ascii="Cambria" w:hAnsi="Cambria"/>
+          <w:lang w:val="en-US"/>
+        </w:rPr>
+        <w:t xml:space="preserve">card app and study easily from your phone or computer. </w:t>
       </w:r>
     </w:p>
     <w:p>
       <w:pPr>
         <w:pStyle w:val="Subtitle"/>
-      </w:pPr>
-      <w:r>
+        <w:spacing w:line="480" w:lineRule="auto"/>
+        <w:rPr>
+          <w:rFonts w:ascii="Cambria" w:hAnsi="Cambria"/>
+          <w:color w:val="auto"/>
+        </w:rPr>
+      </w:pPr>
+      <w:r>
+        <w:rPr>
+          <w:rFonts w:ascii="Cambria" w:hAnsi="Cambria"/>
+          <w:color w:val="auto"/>
+        </w:rPr>
         <w:t>Testing Instructions</w:t>
       </w:r>
     </w:p>
     <w:p>
       <w:pPr>
-        <w:rPr>
-          <w:lang w:val="en-US"/>
-        </w:rPr>
-      </w:pPr>
+        <w:pStyle w:val="ListParagraph"/>
+        <w:numPr>
+          <w:ilvl w:val="0"/>
+          <w:numId w:val="1"/>
+        </w:numPr>
+        <w:spacing w:line="480" w:lineRule="auto"/>
+        <w:rPr>
+          <w:rFonts w:ascii="Cambria" w:hAnsi="Cambria"/>
+          <w:lang w:val="cs-CZ"/>
+        </w:rPr>
+      </w:pPr>
+      <w:r>
+        <w:rPr>
+          <w:rFonts w:ascii="Cambria" w:hAnsi="Cambria"/>
+          <w:lang w:val="cs-CZ"/>
+        </w:rPr>
+        <w:t>In or</w:t>
+      </w:r>
+      <w:proofErr w:type="spellStart"/>
+      <w:r>
+        <w:rPr>
+          <w:rFonts w:ascii="Cambria" w:hAnsi="Cambria"/>
+          <w:lang w:val="cs-CZ"/>
+        </w:rPr>
+        <w:t>der</w:t>
+      </w:r>
+      <w:proofErr w:type="spellEnd"/>
+      <w:r>
+        <w:rPr>
+          <w:rFonts w:ascii="Cambria" w:hAnsi="Cambria"/>
+          <w:lang w:val="cs-CZ"/>
+        </w:rPr>
+        <w:t xml:space="preserve"> to run </w:t>
+      </w:r>
+      <w:proofErr w:type="spellStart"/>
+      <w:r>
+        <w:rPr>
+          <w:rFonts w:ascii="Cambria" w:hAnsi="Cambria"/>
+          <w:lang w:val="cs-CZ"/>
+        </w:rPr>
+        <w:t>our</w:t>
+      </w:r>
+      <w:proofErr w:type="spellEnd"/>
+      <w:r>
+        <w:rPr>
+          <w:rFonts w:ascii="Cambria" w:hAnsi="Cambria"/>
+          <w:lang w:val="cs-CZ"/>
+        </w:rPr>
+        <w:t xml:space="preserve"> </w:t>
+      </w:r>
+      <w:proofErr w:type="spellStart"/>
+      <w:r>
+        <w:rPr>
+          <w:rFonts w:ascii="Cambria" w:hAnsi="Cambria"/>
+          <w:lang w:val="cs-CZ"/>
+        </w:rPr>
+        <w:t>project</w:t>
+      </w:r>
+      <w:proofErr w:type="spellEnd"/>
+      <w:r>
+        <w:rPr>
+          <w:rFonts w:ascii="Cambria" w:hAnsi="Cambria"/>
+          <w:lang w:val="cs-CZ"/>
+        </w:rPr>
+        <w:t xml:space="preserve">, </w:t>
+      </w:r>
+      <w:proofErr w:type="spellStart"/>
+      <w:r>
+        <w:rPr>
+          <w:rFonts w:ascii="Cambria" w:hAnsi="Cambria"/>
+          <w:lang w:val="cs-CZ"/>
+        </w:rPr>
+        <w:t>please</w:t>
+      </w:r>
+      <w:proofErr w:type="spellEnd"/>
+      <w:r>
+        <w:rPr>
+          <w:rFonts w:ascii="Cambria" w:hAnsi="Cambria"/>
+          <w:lang w:val="cs-CZ"/>
+        </w:rPr>
+        <w:t xml:space="preserve"> </w:t>
+      </w:r>
+      <w:proofErr w:type="spellStart"/>
+      <w:r>
+        <w:rPr>
+          <w:rFonts w:ascii="Cambria" w:hAnsi="Cambria"/>
+          <w:lang w:val="cs-CZ"/>
+        </w:rPr>
+        <w:t>install</w:t>
+      </w:r>
+      <w:proofErr w:type="spellEnd"/>
+      <w:r>
+        <w:rPr>
+          <w:rFonts w:ascii="Cambria" w:hAnsi="Cambria"/>
+          <w:lang w:val="cs-CZ"/>
+        </w:rPr>
+        <w:t xml:space="preserve"> </w:t>
+      </w:r>
+      <w:proofErr w:type="spellStart"/>
+      <w:r>
+        <w:rPr>
+          <w:rFonts w:ascii="Cambria" w:hAnsi="Cambria"/>
+          <w:lang w:val="cs-CZ"/>
+        </w:rPr>
+        <w:t>the</w:t>
+      </w:r>
+      <w:proofErr w:type="spellEnd"/>
+      <w:r>
+        <w:rPr>
+          <w:rFonts w:ascii="Cambria" w:hAnsi="Cambria"/>
+          <w:lang w:val="cs-CZ"/>
+        </w:rPr>
+        <w:t xml:space="preserve"> </w:t>
+      </w:r>
+      <w:proofErr w:type="spellStart"/>
+      <w:r>
+        <w:rPr>
+          <w:rFonts w:ascii="Cambria" w:hAnsi="Cambria"/>
+          <w:lang w:val="cs-CZ"/>
+        </w:rPr>
+        <w:t>libraries</w:t>
+      </w:r>
+      <w:proofErr w:type="spellEnd"/>
+      <w:r>
+        <w:rPr>
+          <w:rFonts w:ascii="Cambria" w:hAnsi="Cambria"/>
+          <w:lang w:val="cs-CZ"/>
+        </w:rPr>
+        <w:t xml:space="preserve"> </w:t>
+      </w:r>
+      <w:proofErr w:type="spellStart"/>
+      <w:r>
+        <w:rPr>
+          <w:rFonts w:ascii="Cambria" w:hAnsi="Cambria"/>
+          <w:lang w:val="cs-CZ"/>
+        </w:rPr>
+        <w:t>below</w:t>
+      </w:r>
+      <w:proofErr w:type="spellEnd"/>
     </w:p>
     <w:p>
       <w:pPr>
-        <w:pStyle w:val="Subtitle"/>
-      </w:pPr>
-      <w:r>
-        <w:t>Citations</w:t>
+        <w:pStyle w:val="ListParagraph"/>
+        <w:numPr>
+          <w:ilvl w:val="0"/>
+          <w:numId w:val="1"/>
+        </w:numPr>
+        <w:spacing w:line="480" w:lineRule="auto"/>
+        <w:rPr>
+          <w:rFonts w:ascii="Cambria" w:hAnsi="Cambria"/>
+          <w:lang w:val="cs-CZ"/>
+        </w:rPr>
+      </w:pPr>
+      <w:proofErr w:type="spellStart"/>
+      <w:r>
+        <w:rPr>
+          <w:rFonts w:ascii="Cambria" w:hAnsi="Cambria"/>
+          <w:lang w:val="cs-CZ"/>
+        </w:rPr>
+        <w:t>Be</w:t>
+      </w:r>
+      <w:proofErr w:type="spellEnd"/>
+      <w:r>
+        <w:rPr>
+          <w:rFonts w:ascii="Cambria" w:hAnsi="Cambria"/>
+          <w:lang w:val="cs-CZ"/>
+        </w:rPr>
+        <w:t xml:space="preserve"> </w:t>
+      </w:r>
+      <w:proofErr w:type="spellStart"/>
+      <w:r>
+        <w:rPr>
+          <w:rFonts w:ascii="Cambria" w:hAnsi="Cambria"/>
+          <w:lang w:val="cs-CZ"/>
+        </w:rPr>
+        <w:t>sure</w:t>
+      </w:r>
+      <w:proofErr w:type="spellEnd"/>
+      <w:r>
+        <w:rPr>
+          <w:rFonts w:ascii="Cambria" w:hAnsi="Cambria"/>
+          <w:lang w:val="cs-CZ"/>
+        </w:rPr>
+        <w:t xml:space="preserve"> </w:t>
+      </w:r>
+      <w:proofErr w:type="spellStart"/>
+      <w:r>
+        <w:rPr>
+          <w:rFonts w:ascii="Cambria" w:hAnsi="Cambria"/>
+          <w:lang w:val="cs-CZ"/>
+        </w:rPr>
+        <w:t>you</w:t>
+      </w:r>
+      <w:proofErr w:type="spellEnd"/>
+      <w:r>
+        <w:rPr>
+          <w:rFonts w:ascii="Cambria" w:hAnsi="Cambria"/>
+          <w:lang w:val="cs-CZ"/>
+        </w:rPr>
+        <w:t xml:space="preserve"> </w:t>
+      </w:r>
+      <w:proofErr w:type="spellStart"/>
+      <w:r>
+        <w:rPr>
+          <w:rFonts w:ascii="Cambria" w:hAnsi="Cambria"/>
+          <w:lang w:val="cs-CZ"/>
+        </w:rPr>
+        <w:t>have</w:t>
+      </w:r>
+      <w:proofErr w:type="spellEnd"/>
+      <w:r>
+        <w:rPr>
+          <w:rFonts w:ascii="Cambria" w:hAnsi="Cambria"/>
+          <w:lang w:val="cs-CZ"/>
+        </w:rPr>
+        <w:t xml:space="preserve"> </w:t>
+      </w:r>
+      <w:proofErr w:type="spellStart"/>
+      <w:r>
+        <w:rPr>
+          <w:rFonts w:ascii="Cambria" w:hAnsi="Cambria"/>
+          <w:lang w:val="cs-CZ"/>
+        </w:rPr>
+        <w:t>access</w:t>
+      </w:r>
+      <w:proofErr w:type="spellEnd"/>
+      <w:r>
+        <w:rPr>
+          <w:rFonts w:ascii="Cambria" w:hAnsi="Cambria"/>
+          <w:lang w:val="cs-CZ"/>
+        </w:rPr>
+        <w:t xml:space="preserve"> to </w:t>
+      </w:r>
+      <w:proofErr w:type="spellStart"/>
+      <w:r>
+        <w:rPr>
+          <w:rFonts w:ascii="Cambria" w:hAnsi="Cambria"/>
+          <w:lang w:val="cs-CZ"/>
+        </w:rPr>
+        <w:t>cvs</w:t>
+      </w:r>
+      <w:proofErr w:type="spellEnd"/>
+      <w:r>
+        <w:rPr>
+          <w:rFonts w:ascii="Cambria" w:hAnsi="Cambria"/>
+          <w:lang w:val="cs-CZ"/>
+        </w:rPr>
+        <w:t xml:space="preserve"> </w:t>
+      </w:r>
+      <w:proofErr w:type="spellStart"/>
+      <w:r>
+        <w:rPr>
+          <w:rFonts w:ascii="Cambria" w:hAnsi="Cambria"/>
+          <w:lang w:val="cs-CZ"/>
+        </w:rPr>
+        <w:t>file</w:t>
+      </w:r>
+      <w:proofErr w:type="spellEnd"/>
+      <w:r>
+        <w:rPr>
+          <w:rFonts w:ascii="Cambria" w:hAnsi="Cambria"/>
+          <w:lang w:val="cs-CZ"/>
+        </w:rPr>
+        <w:t xml:space="preserve"> and </w:t>
+      </w:r>
+      <w:proofErr w:type="spellStart"/>
+      <w:r>
+        <w:rPr>
+          <w:rFonts w:ascii="Cambria" w:hAnsi="Cambria"/>
+          <w:lang w:val="cs-CZ"/>
+        </w:rPr>
+        <w:t>photos</w:t>
+      </w:r>
+      <w:proofErr w:type="spellEnd"/>
+      <w:r>
+        <w:rPr>
+          <w:rFonts w:ascii="Cambria" w:hAnsi="Cambria"/>
+          <w:lang w:val="cs-CZ"/>
+        </w:rPr>
+        <w:t xml:space="preserve"> </w:t>
+      </w:r>
+      <w:proofErr w:type="spellStart"/>
+      <w:r>
+        <w:rPr>
+          <w:rFonts w:ascii="Cambria" w:hAnsi="Cambria"/>
+          <w:lang w:val="cs-CZ"/>
+        </w:rPr>
+        <w:t>we</w:t>
+      </w:r>
+      <w:proofErr w:type="spellEnd"/>
+      <w:r>
+        <w:rPr>
+          <w:rFonts w:ascii="Cambria" w:hAnsi="Cambria"/>
+          <w:lang w:val="cs-CZ"/>
+        </w:rPr>
+        <w:t xml:space="preserve"> </w:t>
+      </w:r>
+      <w:proofErr w:type="spellStart"/>
+      <w:r>
+        <w:rPr>
+          <w:rFonts w:ascii="Cambria" w:hAnsi="Cambria"/>
+          <w:lang w:val="cs-CZ"/>
+        </w:rPr>
+        <w:t>included</w:t>
+      </w:r>
+      <w:proofErr w:type="spellEnd"/>
+      <w:r>
+        <w:rPr>
+          <w:rFonts w:ascii="Cambria" w:hAnsi="Cambria"/>
+          <w:lang w:val="cs-CZ"/>
+        </w:rPr>
+        <w:t xml:space="preserve">, so </w:t>
+      </w:r>
+      <w:proofErr w:type="spellStart"/>
+      <w:r>
+        <w:rPr>
+          <w:rFonts w:ascii="Cambria" w:hAnsi="Cambria"/>
+          <w:lang w:val="cs-CZ"/>
+        </w:rPr>
+        <w:t>the</w:t>
+      </w:r>
+      <w:proofErr w:type="spellEnd"/>
+      <w:r>
+        <w:rPr>
+          <w:rFonts w:ascii="Cambria" w:hAnsi="Cambria"/>
+          <w:lang w:val="cs-CZ"/>
+        </w:rPr>
+        <w:t xml:space="preserve"> program </w:t>
+      </w:r>
+      <w:proofErr w:type="spellStart"/>
+      <w:r>
+        <w:rPr>
+          <w:rFonts w:ascii="Cambria" w:hAnsi="Cambria"/>
+          <w:lang w:val="cs-CZ"/>
+        </w:rPr>
+        <w:t>can</w:t>
+      </w:r>
+      <w:proofErr w:type="spellEnd"/>
+      <w:r>
+        <w:rPr>
+          <w:rFonts w:ascii="Cambria" w:hAnsi="Cambria"/>
+          <w:lang w:val="cs-CZ"/>
+        </w:rPr>
+        <w:t xml:space="preserve"> run</w:t>
       </w:r>
     </w:p>
     <w:p>
       <w:pPr>
+        <w:spacing w:line="276" w:lineRule="auto"/>
+        <w:rPr>
+          <w:rFonts w:ascii="Cambria" w:hAnsi="Cambria"/>
+          <w:lang w:val="cs-CZ"/>
+        </w:rPr>
+      </w:pPr>
+      <w:proofErr w:type="spellStart"/>
+      <w:r>
+        <w:rPr>
+          <w:rFonts w:ascii="Cambria" w:hAnsi="Cambria"/>
+          <w:b/>
+          <w:bCs/>
+          <w:lang w:val="cs-CZ"/>
+        </w:rPr>
+        <w:t>from</w:t>
+      </w:r>
+      <w:proofErr w:type="spellEnd"/>
+      <w:r>
+        <w:rPr>
+          <w:rFonts w:ascii="Cambria" w:hAnsi="Cambria"/>
+          <w:b/>
+          <w:bCs/>
+          <w:lang w:val="cs-CZ"/>
+        </w:rPr>
+        <w:t xml:space="preserve"> PIL import Image as </w:t>
+      </w:r>
+      <w:r>
+        <w:rPr>
+          <w:rFonts w:ascii="Cambria" w:hAnsi="Cambria"/>
+          <w:b/>
+          <w:bCs/>
+          <w:lang w:val="cs-CZ"/>
+        </w:rPr>
+        <w:t>Image</w:t>
+      </w:r>
+      <w:r>
+        <w:rPr>
+          <w:rFonts w:ascii="Cambria" w:hAnsi="Cambria"/>
+          <w:lang w:val="cs-CZ"/>
+        </w:rPr>
+        <w:t xml:space="preserve"> – </w:t>
+      </w:r>
+      <w:proofErr w:type="spellStart"/>
+      <w:r>
+        <w:rPr>
+          <w:rFonts w:ascii="Cambria" w:hAnsi="Cambria"/>
+          <w:lang w:val="cs-CZ"/>
+        </w:rPr>
+        <w:t>function</w:t>
+      </w:r>
+      <w:proofErr w:type="spellEnd"/>
+      <w:r>
+        <w:rPr>
+          <w:rFonts w:ascii="Cambria" w:hAnsi="Cambria"/>
+          <w:lang w:val="cs-CZ"/>
+        </w:rPr>
+        <w:t xml:space="preserve"> to </w:t>
+      </w:r>
+      <w:proofErr w:type="spellStart"/>
+      <w:r>
+        <w:rPr>
+          <w:rFonts w:ascii="Cambria" w:hAnsi="Cambria"/>
+          <w:lang w:val="cs-CZ"/>
+        </w:rPr>
+        <w:t>read</w:t>
+      </w:r>
+      <w:proofErr w:type="spellEnd"/>
+      <w:r>
+        <w:rPr>
+          <w:rFonts w:ascii="Cambria" w:hAnsi="Cambria"/>
+          <w:lang w:val="cs-CZ"/>
+        </w:rPr>
+        <w:t xml:space="preserve"> </w:t>
+      </w:r>
+      <w:proofErr w:type="spellStart"/>
+      <w:r>
+        <w:rPr>
+          <w:rFonts w:ascii="Cambria" w:hAnsi="Cambria"/>
+          <w:lang w:val="cs-CZ"/>
+        </w:rPr>
+        <w:t>an</w:t>
+      </w:r>
+      <w:proofErr w:type="spellEnd"/>
+      <w:r>
+        <w:rPr>
+          <w:rFonts w:ascii="Cambria" w:hAnsi="Cambria"/>
+          <w:lang w:val="cs-CZ"/>
+        </w:rPr>
+        <w:t xml:space="preserve"> image</w:t>
+      </w:r>
+    </w:p>
+    <w:p>
+      <w:pPr>
+        <w:spacing w:line="276" w:lineRule="auto"/>
+        <w:rPr>
+          <w:rFonts w:ascii="Cambria" w:hAnsi="Cambria"/>
+          <w:lang w:val="cs-CZ"/>
+        </w:rPr>
+      </w:pPr>
+      <w:r>
+        <w:rPr>
+          <w:rFonts w:ascii="Cambria" w:hAnsi="Cambria"/>
+          <w:b/>
+          <w:bCs/>
+          <w:lang w:val="cs-CZ"/>
+        </w:rPr>
+        <w:t xml:space="preserve">import </w:t>
+      </w:r>
+      <w:proofErr w:type="spellStart"/>
+      <w:r>
+        <w:rPr>
+          <w:rFonts w:ascii="Cambria" w:hAnsi="Cambria"/>
+          <w:b/>
+          <w:bCs/>
+          <w:lang w:val="cs-CZ"/>
+        </w:rPr>
+        <w:t>time</w:t>
+      </w:r>
+      <w:proofErr w:type="spellEnd"/>
+      <w:r>
+        <w:rPr>
+          <w:rFonts w:ascii="Cambria" w:hAnsi="Cambria"/>
+          <w:lang w:val="cs-CZ"/>
+        </w:rPr>
+        <w:t xml:space="preserve"> – </w:t>
+      </w:r>
+      <w:proofErr w:type="spellStart"/>
+      <w:r>
+        <w:rPr>
+          <w:rFonts w:ascii="Cambria" w:hAnsi="Cambria"/>
+          <w:lang w:val="cs-CZ"/>
+        </w:rPr>
+        <w:t>function</w:t>
+      </w:r>
+      <w:proofErr w:type="spellEnd"/>
+      <w:r>
+        <w:rPr>
+          <w:rFonts w:ascii="Cambria" w:hAnsi="Cambria"/>
+          <w:lang w:val="cs-CZ"/>
+        </w:rPr>
+        <w:t xml:space="preserve"> </w:t>
+      </w:r>
+      <w:proofErr w:type="spellStart"/>
+      <w:r>
+        <w:rPr>
+          <w:rFonts w:ascii="Cambria" w:hAnsi="Cambria"/>
+          <w:lang w:val="cs-CZ"/>
+        </w:rPr>
+        <w:t>f</w:t>
+      </w:r>
+      <w:r>
+        <w:rPr>
+          <w:rFonts w:ascii="Cambria" w:hAnsi="Cambria"/>
+          <w:lang w:val="cs-CZ"/>
+        </w:rPr>
+        <w:t>or</w:t>
+      </w:r>
+      <w:proofErr w:type="spellEnd"/>
+      <w:r>
+        <w:rPr>
+          <w:rFonts w:ascii="Cambria" w:hAnsi="Cambria"/>
+          <w:lang w:val="cs-CZ"/>
+        </w:rPr>
+        <w:t xml:space="preserve"> </w:t>
+      </w:r>
+      <w:proofErr w:type="spellStart"/>
+      <w:r>
+        <w:rPr>
+          <w:rFonts w:ascii="Cambria" w:hAnsi="Cambria"/>
+          <w:lang w:val="cs-CZ"/>
+        </w:rPr>
+        <w:t>adding</w:t>
+      </w:r>
+      <w:proofErr w:type="spellEnd"/>
+      <w:r>
+        <w:rPr>
+          <w:rFonts w:ascii="Cambria" w:hAnsi="Cambria"/>
+          <w:lang w:val="cs-CZ"/>
+        </w:rPr>
+        <w:t xml:space="preserve"> </w:t>
+      </w:r>
+      <w:proofErr w:type="spellStart"/>
+      <w:r>
+        <w:rPr>
+          <w:rFonts w:ascii="Cambria" w:hAnsi="Cambria"/>
+          <w:lang w:val="cs-CZ"/>
+        </w:rPr>
+        <w:t>time</w:t>
+      </w:r>
+      <w:proofErr w:type="spellEnd"/>
+      <w:r>
+        <w:rPr>
+          <w:rFonts w:ascii="Cambria" w:hAnsi="Cambria"/>
+          <w:lang w:val="cs-CZ"/>
+        </w:rPr>
+        <w:t xml:space="preserve"> </w:t>
+      </w:r>
+      <w:proofErr w:type="spellStart"/>
+      <w:r>
+        <w:rPr>
+          <w:rFonts w:ascii="Cambria" w:hAnsi="Cambria"/>
+          <w:lang w:val="cs-CZ"/>
+        </w:rPr>
+        <w:t>delay</w:t>
+      </w:r>
+      <w:proofErr w:type="spellEnd"/>
+      <w:r>
+        <w:rPr>
+          <w:rFonts w:ascii="Cambria" w:hAnsi="Cambria"/>
+          <w:lang w:val="cs-CZ"/>
+        </w:rPr>
+        <w:t xml:space="preserve"> </w:t>
+      </w:r>
+      <w:proofErr w:type="spellStart"/>
+      <w:r>
+        <w:rPr>
+          <w:rFonts w:ascii="Cambria" w:hAnsi="Cambria"/>
+          <w:lang w:val="cs-CZ"/>
+        </w:rPr>
+        <w:t>during</w:t>
+      </w:r>
+      <w:proofErr w:type="spellEnd"/>
+      <w:r>
+        <w:rPr>
+          <w:rFonts w:ascii="Cambria" w:hAnsi="Cambria"/>
+          <w:lang w:val="cs-CZ"/>
+        </w:rPr>
+        <w:t xml:space="preserve"> </w:t>
+      </w:r>
+      <w:proofErr w:type="spellStart"/>
+      <w:r>
+        <w:rPr>
+          <w:rFonts w:ascii="Cambria" w:hAnsi="Cambria"/>
+          <w:lang w:val="cs-CZ"/>
+        </w:rPr>
+        <w:t>execution</w:t>
+      </w:r>
+      <w:proofErr w:type="spellEnd"/>
+    </w:p>
+    <w:p>
+      <w:pPr>
+        <w:spacing w:line="276" w:lineRule="auto"/>
+        <w:rPr>
+          <w:rFonts w:ascii="Cambria" w:hAnsi="Cambria"/>
+          <w:lang w:val="cs-CZ"/>
+        </w:rPr>
+      </w:pPr>
+      <w:r>
+        <w:rPr>
+          <w:rFonts w:ascii="Cambria" w:hAnsi="Cambria"/>
+          <w:b/>
+          <w:bCs/>
+          <w:lang w:val="cs-CZ"/>
+        </w:rPr>
+        <w:t xml:space="preserve">import </w:t>
+      </w:r>
+      <w:proofErr w:type="spellStart"/>
+      <w:r>
+        <w:rPr>
+          <w:rFonts w:ascii="Cambria" w:hAnsi="Cambria"/>
+          <w:b/>
+          <w:bCs/>
+          <w:lang w:val="cs-CZ"/>
+        </w:rPr>
+        <w:t>easyocr</w:t>
+      </w:r>
+      <w:proofErr w:type="spellEnd"/>
+      <w:r>
+        <w:rPr>
+          <w:rFonts w:ascii="Cambria" w:hAnsi="Cambria"/>
+          <w:lang w:val="cs-CZ"/>
+        </w:rPr>
+        <w:t xml:space="preserve"> – </w:t>
+      </w:r>
+      <w:r>
+        <w:rPr>
+          <w:rFonts w:ascii="Cambria" w:hAnsi="Cambria"/>
+          <w:lang w:val="cs-CZ"/>
+        </w:rPr>
+        <w:t xml:space="preserve">a python </w:t>
+      </w:r>
+      <w:proofErr w:type="spellStart"/>
+      <w:r>
+        <w:rPr>
+          <w:rFonts w:ascii="Cambria" w:hAnsi="Cambria"/>
+          <w:lang w:val="cs-CZ"/>
+        </w:rPr>
+        <w:t>package</w:t>
+      </w:r>
+      <w:proofErr w:type="spellEnd"/>
+      <w:r>
+        <w:rPr>
+          <w:rFonts w:ascii="Cambria" w:hAnsi="Cambria"/>
+          <w:lang w:val="cs-CZ"/>
+        </w:rPr>
+        <w:t xml:space="preserve"> </w:t>
+      </w:r>
+      <w:proofErr w:type="spellStart"/>
+      <w:r>
+        <w:rPr>
+          <w:rFonts w:ascii="Cambria" w:hAnsi="Cambria"/>
+          <w:lang w:val="cs-CZ"/>
+        </w:rPr>
+        <w:t>that</w:t>
+      </w:r>
+      <w:proofErr w:type="spellEnd"/>
+      <w:r>
+        <w:rPr>
+          <w:rFonts w:ascii="Cambria" w:hAnsi="Cambria"/>
+          <w:lang w:val="cs-CZ"/>
+        </w:rPr>
+        <w:t xml:space="preserve"> </w:t>
+      </w:r>
+      <w:proofErr w:type="spellStart"/>
+      <w:r>
+        <w:rPr>
+          <w:rFonts w:ascii="Cambria" w:hAnsi="Cambria"/>
+          <w:lang w:val="cs-CZ"/>
+        </w:rPr>
+        <w:t>allows</w:t>
+      </w:r>
+      <w:proofErr w:type="spellEnd"/>
+      <w:r>
+        <w:rPr>
+          <w:rFonts w:ascii="Cambria" w:hAnsi="Cambria"/>
+          <w:lang w:val="cs-CZ"/>
+        </w:rPr>
+        <w:t xml:space="preserve"> </w:t>
+      </w:r>
+      <w:proofErr w:type="spellStart"/>
+      <w:r>
+        <w:rPr>
+          <w:rFonts w:ascii="Cambria" w:hAnsi="Cambria"/>
+          <w:lang w:val="cs-CZ"/>
+        </w:rPr>
+        <w:t>the</w:t>
+      </w:r>
+      <w:proofErr w:type="spellEnd"/>
+      <w:r>
+        <w:rPr>
+          <w:rFonts w:ascii="Cambria" w:hAnsi="Cambria"/>
+          <w:lang w:val="cs-CZ"/>
+        </w:rPr>
+        <w:t xml:space="preserve"> image to </w:t>
+      </w:r>
+      <w:proofErr w:type="spellStart"/>
+      <w:r>
+        <w:rPr>
+          <w:rFonts w:ascii="Cambria" w:hAnsi="Cambria"/>
+          <w:lang w:val="cs-CZ"/>
+        </w:rPr>
+        <w:t>be</w:t>
+      </w:r>
+      <w:proofErr w:type="spellEnd"/>
+      <w:r>
+        <w:rPr>
+          <w:rFonts w:ascii="Cambria" w:hAnsi="Cambria"/>
+          <w:lang w:val="cs-CZ"/>
+        </w:rPr>
+        <w:t xml:space="preserve"> </w:t>
+      </w:r>
+      <w:proofErr w:type="spellStart"/>
+      <w:r>
+        <w:rPr>
+          <w:rFonts w:ascii="Cambria" w:hAnsi="Cambria"/>
+          <w:lang w:val="cs-CZ"/>
+        </w:rPr>
+        <w:t>converted</w:t>
+      </w:r>
+      <w:proofErr w:type="spellEnd"/>
+      <w:r>
+        <w:rPr>
+          <w:rFonts w:ascii="Cambria" w:hAnsi="Cambria"/>
+          <w:lang w:val="cs-CZ"/>
+        </w:rPr>
+        <w:t xml:space="preserve"> to text</w:t>
+      </w:r>
+    </w:p>
+    <w:p>
+      <w:pPr>
+        <w:spacing w:line="276" w:lineRule="auto"/>
+        <w:rPr>
+          <w:rFonts w:ascii="Cambria" w:hAnsi="Cambria"/>
+          <w:lang w:val="cs-CZ"/>
+        </w:rPr>
+      </w:pPr>
+      <w:r>
+        <w:rPr>
+          <w:rFonts w:ascii="Cambria" w:hAnsi="Cambria"/>
+          <w:b/>
+          <w:bCs/>
+          <w:lang w:val="cs-CZ"/>
+        </w:rPr>
+        <w:t xml:space="preserve">import </w:t>
+      </w:r>
+      <w:proofErr w:type="spellStart"/>
+      <w:r>
+        <w:rPr>
+          <w:rFonts w:ascii="Cambria" w:hAnsi="Cambria"/>
+          <w:b/>
+          <w:bCs/>
+          <w:lang w:val="cs-CZ"/>
+        </w:rPr>
+        <w:t>cvs</w:t>
+      </w:r>
+      <w:proofErr w:type="spellEnd"/>
+      <w:r>
+        <w:rPr>
+          <w:rFonts w:ascii="Cambria" w:hAnsi="Cambria"/>
+          <w:lang w:val="cs-CZ"/>
+        </w:rPr>
+        <w:t xml:space="preserve"> – in </w:t>
+      </w:r>
+      <w:proofErr w:type="spellStart"/>
+      <w:r>
+        <w:rPr>
+          <w:rFonts w:ascii="Cambria" w:hAnsi="Cambria"/>
+          <w:lang w:val="cs-CZ"/>
+        </w:rPr>
+        <w:t>order</w:t>
+      </w:r>
+      <w:proofErr w:type="spellEnd"/>
+      <w:r>
+        <w:rPr>
+          <w:rFonts w:ascii="Cambria" w:hAnsi="Cambria"/>
+          <w:lang w:val="cs-CZ"/>
+        </w:rPr>
+        <w:t xml:space="preserve"> to </w:t>
+      </w:r>
+      <w:proofErr w:type="spellStart"/>
+      <w:r>
+        <w:rPr>
+          <w:rFonts w:ascii="Cambria" w:hAnsi="Cambria"/>
+          <w:lang w:val="cs-CZ"/>
+        </w:rPr>
+        <w:t>read</w:t>
+      </w:r>
+      <w:proofErr w:type="spellEnd"/>
+      <w:r>
+        <w:rPr>
+          <w:rFonts w:ascii="Cambria" w:hAnsi="Cambria"/>
+          <w:lang w:val="cs-CZ"/>
+        </w:rPr>
+        <w:t xml:space="preserve"> </w:t>
+      </w:r>
+      <w:proofErr w:type="spellStart"/>
+      <w:r>
+        <w:rPr>
+          <w:rFonts w:ascii="Cambria" w:hAnsi="Cambria"/>
+          <w:lang w:val="cs-CZ"/>
+        </w:rPr>
+        <w:t>cvs</w:t>
+      </w:r>
+      <w:proofErr w:type="spellEnd"/>
+      <w:r>
+        <w:rPr>
+          <w:rFonts w:ascii="Cambria" w:hAnsi="Cambria"/>
+          <w:lang w:val="cs-CZ"/>
+        </w:rPr>
+        <w:t xml:space="preserve"> </w:t>
+      </w:r>
+      <w:proofErr w:type="spellStart"/>
+      <w:r>
+        <w:rPr>
+          <w:rFonts w:ascii="Cambria" w:hAnsi="Cambria"/>
+          <w:lang w:val="cs-CZ"/>
+        </w:rPr>
+        <w:t>file</w:t>
+      </w:r>
+      <w:proofErr w:type="spellEnd"/>
+      <w:r>
+        <w:rPr>
+          <w:rFonts w:ascii="Cambria" w:hAnsi="Cambria"/>
+          <w:lang w:val="cs-CZ"/>
+        </w:rPr>
+        <w:t xml:space="preserve"> </w:t>
+      </w:r>
+    </w:p>
+    <w:p>
+      <w:pPr>
+        <w:pStyle w:val="Subtitle"/>
+        <w:spacing w:line="480" w:lineRule="auto"/>
+        <w:rPr>
+          <w:rFonts w:ascii="Cambria" w:hAnsi="Cambria"/>
+          <w:color w:val="auto"/>
+        </w:rPr>
+      </w:pPr>
+      <w:r>
+        <w:rPr>
+          <w:rFonts w:ascii="Cambria" w:hAnsi="Cambria"/>
+          <w:color w:val="auto"/>
+        </w:rPr>
+        <w:t>Citations</w:t>
+      </w:r>
+      <w:bookmarkStart w:id="0" w:name="_GoBack"/>
+      <w:bookmarkEnd w:id="0"/>
+    </w:p>
+    <w:p>
+      <w:pPr>
+        <w:rPr>
+          <w:lang w:val="en-US"/>
+        </w:rPr>
+      </w:pPr>
+    </w:p>
+    <w:p>
+      <w:pPr>
         <w:rPr>
           <w:lang w:val="en-US"/>
         </w:rPr>
       </w:pPr>
     </w:p>
     <w:sectPr>
-      <w:headerReference w:type="default" r:id="rId6"/>
+      <w:headerReference w:type="default" r:id="rId7"/>
       <w:pgSz w:w="11906" w:h="16838"/>
       <w:pgMar w:top="1440" w:right="1440" w:bottom="1440" w:left="1440" w:header="708" w:footer="708" w:gutter="0"/>
       <w:cols w:space="708"/>
@@ -133,7 +955,7 @@
 </file>
 
 <file path=word/endnotes.xml><?xml version="1.0" encoding="utf-8"?>
-<w:endnotes xmlns:wpc="http://schemas.microsoft.com/office/word/2010/wordprocessingCanvas" xmlns:cx="http://schemas.microsoft.com/office/drawing/2014/chartex" xmlns:cx1="http://schemas.microsoft.com/office/drawing/2015/9/8/chartex" xmlns:cx2="http://schemas.microsoft.com/office/drawing/2015/10/21/chartex" xmlns:cx3="http://schemas.microsoft.com/office/drawing/2016/5/9/chartex" xmlns:cx4="http://schemas.microsoft.com/office/drawing/2016/5/10/chartex" xmlns:cx5="http://schemas.microsoft.com/office/drawing/2016/5/11/chartex" xmlns:cx6="http://schemas.microsoft.com/office/drawing/2016/5/12/chartex" xmlns:cx7="http://schemas.microsoft.com/office/drawing/2016/5/13/chartex" xmlns:cx8="http://schemas.microsoft.com/office/drawing/2016/5/14/chartex" xmlns:mc="http://schemas.openxmlformats.org/markup-compatibility/2006" xmlns:aink="http://schemas.microsoft.com/office/drawing/2016/ink" xmlns:am3d="http://schemas.microsoft.com/office/drawing/2017/model3d" xmlns:o="urn:schemas-microsoft-com:office:office" xmlns:r="http://schemas.openxmlformats.org/officeDocument/2006/relationships" xmlns:m="http://schemas.openxmlformats.org/officeDocument/2006/math" xmlns:v="urn:schemas-microsoft-com:vml" xmlns:wp14="http://schemas.microsoft.com/office/word/2010/wordprocessingDrawing" xmlns:wp="http://schemas.openxmlformats.org/drawingml/2006/wordprocessingDrawing" xmlns:w10="urn:schemas-microsoft-com:office:word" xmlns:w="http://schemas.openxmlformats.org/wordprocessingml/2006/main" xmlns:w14="http://schemas.microsoft.com/office/word/2010/wordml" xmlns:w15="http://schemas.microsoft.com/office/word/2012/wordml" xmlns:w16cex="http://schemas.microsoft.com/office/word/2018/wordml/cex" xmlns:w16cid="http://schemas.microsoft.com/office/word/2016/wordml/cid" xmlns:w16="http://schemas.microsoft.com/office/word/2018/wordml" xmlns:w16sdtdh="http://schemas.microsoft.com/office/word/2020/wordml/sdtdatahash" xmlns:w16se="http://schemas.microsoft.com/office/word/2015/wordml/symex" xmlns:wpg="http://schemas.microsoft.com/office/word/2010/wordprocessingGroup" xmlns:wpi="http://schemas.microsoft.com/office/word/2010/wordprocessingInk" xmlns:wne="http://schemas.microsoft.com/office/word/2006/wordml" xmlns:wps="http://schemas.microsoft.com/office/word/2010/wordprocessingShape" mc:Ignorable="w14 w15 w16se w16cid w16 w16cex w16sdtdh wp14">
+<w:endnotes xmlns:wpc="http://schemas.microsoft.com/office/word/2010/wordprocessingCanvas" xmlns:cx="http://schemas.microsoft.com/office/drawing/2014/chartex" xmlns:cx1="http://schemas.microsoft.com/office/drawing/2015/9/8/chartex" xmlns:cx2="http://schemas.microsoft.com/office/drawing/2015/10/21/chartex" xmlns:cx3="http://schemas.microsoft.com/office/drawing/2016/5/9/chartex" xmlns:cx4="http://schemas.microsoft.com/office/drawing/2016/5/10/chartex" xmlns:cx5="http://schemas.microsoft.com/office/drawing/2016/5/11/chartex" xmlns:cx6="http://schemas.microsoft.com/office/drawing/2016/5/12/chartex" xmlns:cx7="http://schemas.microsoft.com/office/drawing/2016/5/13/chartex" xmlns:cx8="http://schemas.microsoft.com/office/drawing/2016/5/14/chartex" xmlns:mc="http://schemas.openxmlformats.org/markup-compatibility/2006" xmlns:aink="http://schemas.microsoft.com/office/drawing/2016/ink" xmlns:am3d="http://schemas.microsoft.com/office/drawing/2017/model3d" xmlns:o="urn:schemas-microsoft-com:office:office" xmlns:r="http://schemas.openxmlformats.org/officeDocument/2006/relationships" xmlns:m="http://schemas.openxmlformats.org/officeDocument/2006/math" xmlns:v="urn:schemas-microsoft-com:vml" xmlns:wp14="http://schemas.microsoft.com/office/word/2010/wordprocessingDrawing" xmlns:wp="http://schemas.openxmlformats.org/drawingml/2006/wordprocessingDrawing" xmlns:w10="urn:schemas-microsoft-com:office:word" xmlns:w="http://schemas.openxmlformats.org/wordprocessingml/2006/main" xmlns:w14="http://schemas.microsoft.com/office/word/2010/wordml" xmlns:w15="http://schemas.microsoft.com/office/word/2012/wordml" xmlns:w16cid="http://schemas.microsoft.com/office/word/2016/wordml/cid" xmlns:w16se="http://schemas.microsoft.com/office/word/2015/wordml/symex" xmlns:wpg="http://schemas.microsoft.com/office/word/2010/wordprocessingGroup" xmlns:wpi="http://schemas.microsoft.com/office/word/2010/wordprocessingInk" xmlns:wne="http://schemas.microsoft.com/office/word/2006/wordml" xmlns:wps="http://schemas.microsoft.com/office/word/2010/wordprocessingShape" mc:Ignorable="w14 w15 w16se w16cid wp14">
   <w:endnote w:type="separator" w:id="-1">
     <w:p>
       <w:pPr>
@@ -158,7 +980,7 @@
 </file>
 
 <file path=word/footnotes.xml><?xml version="1.0" encoding="utf-8"?>
-<w:footnotes xmlns:wpc="http://schemas.microsoft.com/office/word/2010/wordprocessingCanvas" xmlns:cx="http://schemas.microsoft.com/office/drawing/2014/chartex" xmlns:cx1="http://schemas.microsoft.com/office/drawing/2015/9/8/chartex" xmlns:cx2="http://schemas.microsoft.com/office/drawing/2015/10/21/chartex" xmlns:cx3="http://schemas.microsoft.com/office/drawing/2016/5/9/chartex" xmlns:cx4="http://schemas.microsoft.com/office/drawing/2016/5/10/chartex" xmlns:cx5="http://schemas.microsoft.com/office/drawing/2016/5/11/chartex" xmlns:cx6="http://schemas.microsoft.com/office/drawing/2016/5/12/chartex" xmlns:cx7="http://schemas.microsoft.com/office/drawing/2016/5/13/chartex" xmlns:cx8="http://schemas.microsoft.com/office/drawing/2016/5/14/chartex" xmlns:mc="http://schemas.openxmlformats.org/markup-compatibility/2006" xmlns:aink="http://schemas.microsoft.com/office/drawing/2016/ink" xmlns:am3d="http://schemas.microsoft.com/office/drawing/2017/model3d" xmlns:o="urn:schemas-microsoft-com:office:office" xmlns:r="http://schemas.openxmlformats.org/officeDocument/2006/relationships" xmlns:m="http://schemas.openxmlformats.org/officeDocument/2006/math" xmlns:v="urn:schemas-microsoft-com:vml" xmlns:wp14="http://schemas.microsoft.com/office/word/2010/wordprocessingDrawing" xmlns:wp="http://schemas.openxmlformats.org/drawingml/2006/wordprocessingDrawing" xmlns:w10="urn:schemas-microsoft-com:office:word" xmlns:w="http://schemas.openxmlformats.org/wordprocessingml/2006/main" xmlns:w14="http://schemas.microsoft.com/office/word/2010/wordml" xmlns:w15="http://schemas.microsoft.com/office/word/2012/wordml" xmlns:w16cex="http://schemas.microsoft.com/office/word/2018/wordml/cex" xmlns:w16cid="http://schemas.microsoft.com/office/word/2016/wordml/cid" xmlns:w16="http://schemas.microsoft.com/office/word/2018/wordml" xmlns:w16sdtdh="http://schemas.microsoft.com/office/word/2020/wordml/sdtdatahash" xmlns:w16se="http://schemas.microsoft.com/office/word/2015/wordml/symex" xmlns:wpg="http://schemas.microsoft.com/office/word/2010/wordprocessingGroup" xmlns:wpi="http://schemas.microsoft.com/office/word/2010/wordprocessingInk" xmlns:wne="http://schemas.microsoft.com/office/word/2006/wordml" xmlns:wps="http://schemas.microsoft.com/office/word/2010/wordprocessingShape" mc:Ignorable="w14 w15 w16se w16cid w16 w16cex w16sdtdh wp14">
+<w:footnotes xmlns:wpc="http://schemas.microsoft.com/office/word/2010/wordprocessingCanvas" xmlns:cx="http://schemas.microsoft.com/office/drawing/2014/chartex" xmlns:cx1="http://schemas.microsoft.com/office/drawing/2015/9/8/chartex" xmlns:cx2="http://schemas.microsoft.com/office/drawing/2015/10/21/chartex" xmlns:cx3="http://schemas.microsoft.com/office/drawing/2016/5/9/chartex" xmlns:cx4="http://schemas.microsoft.com/office/drawing/2016/5/10/chartex" xmlns:cx5="http://schemas.microsoft.com/office/drawing/2016/5/11/chartex" xmlns:cx6="http://schemas.microsoft.com/office/drawing/2016/5/12/chartex" xmlns:cx7="http://schemas.microsoft.com/office/drawing/2016/5/13/chartex" xmlns:cx8="http://schemas.microsoft.com/office/drawing/2016/5/14/chartex" xmlns:mc="http://schemas.openxmlformats.org/markup-compatibility/2006" xmlns:aink="http://schemas.microsoft.com/office/drawing/2016/ink" xmlns:am3d="http://schemas.microsoft.com/office/drawing/2017/model3d" xmlns:o="urn:schemas-microsoft-com:office:office" xmlns:r="http://schemas.openxmlformats.org/officeDocument/2006/relationships" xmlns:m="http://schemas.openxmlformats.org/officeDocument/2006/math" xmlns:v="urn:schemas-microsoft-com:vml" xmlns:wp14="http://schemas.microsoft.com/office/word/2010/wordprocessingDrawing" xmlns:wp="http://schemas.openxmlformats.org/drawingml/2006/wordprocessingDrawing" xmlns:w10="urn:schemas-microsoft-com:office:word" xmlns:w="http://schemas.openxmlformats.org/wordprocessingml/2006/main" xmlns:w14="http://schemas.microsoft.com/office/word/2010/wordml" xmlns:w15="http://schemas.microsoft.com/office/word/2012/wordml" xmlns:w16cid="http://schemas.microsoft.com/office/word/2016/wordml/cid" xmlns:w16se="http://schemas.microsoft.com/office/word/2015/wordml/symex" xmlns:wpg="http://schemas.microsoft.com/office/word/2010/wordprocessingGroup" xmlns:wpi="http://schemas.microsoft.com/office/word/2010/wordprocessingInk" xmlns:wne="http://schemas.microsoft.com/office/word/2006/wordml" xmlns:wps="http://schemas.microsoft.com/office/word/2010/wordprocessingShape" mc:Ignorable="w14 w15 w16se w16cid wp14">
   <w:footnote w:type="separator" w:id="-1">
     <w:p>
       <w:pPr>
@@ -183,7 +1005,7 @@
 </file>
 
 <file path=word/header1.xml><?xml version="1.0" encoding="utf-8"?>
-<w:hdr xmlns:wpc="http://schemas.microsoft.com/office/word/2010/wordprocessingCanvas" xmlns:cx="http://schemas.microsoft.com/office/drawing/2014/chartex" xmlns:cx1="http://schemas.microsoft.com/office/drawing/2015/9/8/chartex" xmlns:cx2="http://schemas.microsoft.com/office/drawing/2015/10/21/chartex" xmlns:cx3="http://schemas.microsoft.com/office/drawing/2016/5/9/chartex" xmlns:cx4="http://schemas.microsoft.com/office/drawing/2016/5/10/chartex" xmlns:cx5="http://schemas.microsoft.com/office/drawing/2016/5/11/chartex" xmlns:cx6="http://schemas.microsoft.com/office/drawing/2016/5/12/chartex" xmlns:cx7="http://schemas.microsoft.com/office/drawing/2016/5/13/chartex" xmlns:cx8="http://schemas.microsoft.com/office/drawing/2016/5/14/chartex" xmlns:mc="http://schemas.openxmlformats.org/markup-compatibility/2006" xmlns:aink="http://schemas.microsoft.com/office/drawing/2016/ink" xmlns:am3d="http://schemas.microsoft.com/office/drawing/2017/model3d" xmlns:o="urn:schemas-microsoft-com:office:office" xmlns:r="http://schemas.openxmlformats.org/officeDocument/2006/relationships" xmlns:m="http://schemas.openxmlformats.org/officeDocument/2006/math" xmlns:v="urn:schemas-microsoft-com:vml" xmlns:wp14="http://schemas.microsoft.com/office/word/2010/wordprocessingDrawing" xmlns:wp="http://schemas.openxmlformats.org/drawingml/2006/wordprocessingDrawing" xmlns:w10="urn:schemas-microsoft-com:office:word" xmlns:w="http://schemas.openxmlformats.org/wordprocessingml/2006/main" xmlns:w14="http://schemas.microsoft.com/office/word/2010/wordml" xmlns:w15="http://schemas.microsoft.com/office/word/2012/wordml" xmlns:w16cex="http://schemas.microsoft.com/office/word/2018/wordml/cex" xmlns:w16cid="http://schemas.microsoft.com/office/word/2016/wordml/cid" xmlns:w16="http://schemas.microsoft.com/office/word/2018/wordml" xmlns:w16sdtdh="http://schemas.microsoft.com/office/word/2020/wordml/sdtdatahash" xmlns:w16se="http://schemas.microsoft.com/office/word/2015/wordml/symex" xmlns:wpg="http://schemas.microsoft.com/office/word/2010/wordprocessingGroup" xmlns:wpi="http://schemas.microsoft.com/office/word/2010/wordprocessingInk" xmlns:wne="http://schemas.microsoft.com/office/word/2006/wordml" xmlns:wps="http://schemas.microsoft.com/office/word/2010/wordprocessingShape" mc:Ignorable="w14 w15 w16se w16cid w16 w16cex w16sdtdh wp14">
+<w:hdr xmlns:wpc="http://schemas.microsoft.com/office/word/2010/wordprocessingCanvas" xmlns:cx="http://schemas.microsoft.com/office/drawing/2014/chartex" xmlns:cx1="http://schemas.microsoft.com/office/drawing/2015/9/8/chartex" xmlns:cx2="http://schemas.microsoft.com/office/drawing/2015/10/21/chartex" xmlns:cx3="http://schemas.microsoft.com/office/drawing/2016/5/9/chartex" xmlns:cx4="http://schemas.microsoft.com/office/drawing/2016/5/10/chartex" xmlns:cx5="http://schemas.microsoft.com/office/drawing/2016/5/11/chartex" xmlns:cx6="http://schemas.microsoft.com/office/drawing/2016/5/12/chartex" xmlns:cx7="http://schemas.microsoft.com/office/drawing/2016/5/13/chartex" xmlns:cx8="http://schemas.microsoft.com/office/drawing/2016/5/14/chartex" xmlns:mc="http://schemas.openxmlformats.org/markup-compatibility/2006" xmlns:aink="http://schemas.microsoft.com/office/drawing/2016/ink" xmlns:am3d="http://schemas.microsoft.com/office/drawing/2017/model3d" xmlns:o="urn:schemas-microsoft-com:office:office" xmlns:r="http://schemas.openxmlformats.org/officeDocument/2006/relationships" xmlns:m="http://schemas.openxmlformats.org/officeDocument/2006/math" xmlns:v="urn:schemas-microsoft-com:vml" xmlns:wp14="http://schemas.microsoft.com/office/word/2010/wordprocessingDrawing" xmlns:wp="http://schemas.openxmlformats.org/drawingml/2006/wordprocessingDrawing" xmlns:w10="urn:schemas-microsoft-com:office:word" xmlns:w="http://schemas.openxmlformats.org/wordprocessingml/2006/main" xmlns:w14="http://schemas.microsoft.com/office/word/2010/wordml" xmlns:w15="http://schemas.microsoft.com/office/word/2012/wordml" xmlns:w16cid="http://schemas.microsoft.com/office/word/2016/wordml/cid" xmlns:w16se="http://schemas.microsoft.com/office/word/2015/wordml/symex" xmlns:wpg="http://schemas.microsoft.com/office/word/2010/wordprocessingGroup" xmlns:wpi="http://schemas.microsoft.com/office/word/2010/wordprocessingInk" xmlns:wne="http://schemas.microsoft.com/office/word/2006/wordml" xmlns:wps="http://schemas.microsoft.com/office/word/2010/wordprocessingShape" mc:Ignorable="w14 w15 w16se w16cid wp14">
   <w:p>
     <w:pPr>
       <w:pStyle w:val="Header"/>
@@ -196,13 +1018,52 @@
       <w:rPr>
         <w:rFonts w:ascii="Cambria" w:hAnsi="Cambria"/>
       </w:rPr>
-      <w:t>Simona Hřebcová</w:t>
+      <w:t>Lucia Carrera &amp; Simona Hřebcová `</w:t>
     </w:r>
+  </w:p>
+  <w:p>
+    <w:pPr>
+      <w:pStyle w:val="Header"/>
+      <w:jc w:val="right"/>
+      <w:rPr>
+        <w:rFonts w:ascii="Cambria" w:hAnsi="Cambria"/>
+      </w:rPr>
+    </w:pPr>
     <w:r>
       <w:rPr>
         <w:rFonts w:ascii="Cambria" w:hAnsi="Cambria"/>
       </w:rPr>
-      <w:t xml:space="preserve"> </w:t>
+      <w:t>Professor Horton</w:t>
+    </w:r>
+  </w:p>
+  <w:p>
+    <w:pPr>
+      <w:pStyle w:val="Header"/>
+      <w:jc w:val="right"/>
+      <w:rPr>
+        <w:rFonts w:ascii="Cambria" w:hAnsi="Cambria"/>
+      </w:rPr>
+    </w:pPr>
+    <w:r>
+      <w:rPr>
+        <w:rFonts w:ascii="Cambria" w:hAnsi="Cambria"/>
+      </w:rPr>
+      <w:t>Class CS021 Python</w:t>
+    </w:r>
+  </w:p>
+  <w:p>
+    <w:pPr>
+      <w:pStyle w:val="Header"/>
+      <w:jc w:val="right"/>
+      <w:rPr>
+        <w:rFonts w:ascii="Cambria" w:hAnsi="Cambria"/>
+      </w:rPr>
+    </w:pPr>
+    <w:r>
+      <w:rPr>
+        <w:rFonts w:ascii="Cambria" w:hAnsi="Cambria"/>
+      </w:rPr>
+      <w:t>12/10/2021</w:t>
     </w:r>
   </w:p>
   <w:p>
@@ -210,18 +1071,109 @@
       <w:pStyle w:val="Header"/>
       <w:jc w:val="right"/>
     </w:pPr>
-    <w:r>
-      <w:rPr>
-        <w:rFonts w:ascii="Cambria" w:hAnsi="Cambria"/>
-      </w:rPr>
-      <w:t>Lucia Carrera</w:t>
-    </w:r>
   </w:p>
 </w:hdr>
 </file>
 
+<file path=word/numbering.xml><?xml version="1.0" encoding="utf-8"?>
+<w:numbering xmlns:wpc="http://schemas.microsoft.com/office/word/2010/wordprocessingCanvas" xmlns:cx="http://schemas.microsoft.com/office/drawing/2014/chartex" xmlns:cx1="http://schemas.microsoft.com/office/drawing/2015/9/8/chartex" xmlns:cx2="http://schemas.microsoft.com/office/drawing/2015/10/21/chartex" xmlns:cx3="http://schemas.microsoft.com/office/drawing/2016/5/9/chartex" xmlns:cx4="http://schemas.microsoft.com/office/drawing/2016/5/10/chartex" xmlns:cx5="http://schemas.microsoft.com/office/drawing/2016/5/11/chartex" xmlns:cx6="http://schemas.microsoft.com/office/drawing/2016/5/12/chartex" xmlns:cx7="http://schemas.microsoft.com/office/drawing/2016/5/13/chartex" xmlns:cx8="http://schemas.microsoft.com/office/drawing/2016/5/14/chartex" xmlns:mc="http://schemas.openxmlformats.org/markup-compatibility/2006" xmlns:aink="http://schemas.microsoft.com/office/drawing/2016/ink" xmlns:am3d="http://schemas.microsoft.com/office/drawing/2017/model3d" xmlns:o="urn:schemas-microsoft-com:office:office" xmlns:r="http://schemas.openxmlformats.org/officeDocument/2006/relationships" xmlns:m="http://schemas.openxmlformats.org/officeDocument/2006/math" xmlns:v="urn:schemas-microsoft-com:vml" xmlns:wp14="http://schemas.microsoft.com/office/word/2010/wordprocessingDrawing" xmlns:wp="http://schemas.openxmlformats.org/drawingml/2006/wordprocessingDrawing" xmlns:w10="urn:schemas-microsoft-com:office:word" xmlns:w="http://schemas.openxmlformats.org/wordprocessingml/2006/main" xmlns:w14="http://schemas.microsoft.com/office/word/2010/wordml" xmlns:w15="http://schemas.microsoft.com/office/word/2012/wordml" xmlns:w16cid="http://schemas.microsoft.com/office/word/2016/wordml/cid" xmlns:w16se="http://schemas.microsoft.com/office/word/2015/wordml/symex" xmlns:wpg="http://schemas.microsoft.com/office/word/2010/wordprocessingGroup" xmlns:wpi="http://schemas.microsoft.com/office/word/2010/wordprocessingInk" xmlns:wne="http://schemas.microsoft.com/office/word/2006/wordml" xmlns:wps="http://schemas.microsoft.com/office/word/2010/wordprocessingShape" mc:Ignorable="w14 w15 w16se w16cid wp14">
+  <w:abstractNum w:abstractNumId="0" w15:restartNumberingAfterBreak="0">
+    <w:nsid w:val="5E942F12"/>
+    <w:multiLevelType w:val="hybridMultilevel"/>
+    <w:tmpl w:val="9D82137C"/>
+    <w:lvl w:ilvl="0" w:tplc="04050011">
+      <w:start w:val="1"/>
+      <w:numFmt w:val="decimal"/>
+      <w:lvlText w:val="%1)"/>
+      <w:lvlJc w:val="left"/>
+      <w:pPr>
+        <w:ind w:left="720" w:hanging="360"/>
+      </w:pPr>
+      <w:rPr>
+        <w:rFonts w:hint="default"/>
+      </w:rPr>
+    </w:lvl>
+    <w:lvl w:ilvl="1" w:tplc="04050019" w:tentative="1">
+      <w:start w:val="1"/>
+      <w:numFmt w:val="lowerLetter"/>
+      <w:lvlText w:val="%2."/>
+      <w:lvlJc w:val="left"/>
+      <w:pPr>
+        <w:ind w:left="1440" w:hanging="360"/>
+      </w:pPr>
+    </w:lvl>
+    <w:lvl w:ilvl="2" w:tplc="0405001B" w:tentative="1">
+      <w:start w:val="1"/>
+      <w:numFmt w:val="lowerRoman"/>
+      <w:lvlText w:val="%3."/>
+      <w:lvlJc w:val="right"/>
+      <w:pPr>
+        <w:ind w:left="2160" w:hanging="180"/>
+      </w:pPr>
+    </w:lvl>
+    <w:lvl w:ilvl="3" w:tplc="0405000F" w:tentative="1">
+      <w:start w:val="1"/>
+      <w:numFmt w:val="decimal"/>
+      <w:lvlText w:val="%4."/>
+      <w:lvlJc w:val="left"/>
+      <w:pPr>
+        <w:ind w:left="2880" w:hanging="360"/>
+      </w:pPr>
+    </w:lvl>
+    <w:lvl w:ilvl="4" w:tplc="04050019" w:tentative="1">
+      <w:start w:val="1"/>
+      <w:numFmt w:val="lowerLetter"/>
+      <w:lvlText w:val="%5."/>
+      <w:lvlJc w:val="left"/>
+      <w:pPr>
+        <w:ind w:left="3600" w:hanging="360"/>
+      </w:pPr>
+    </w:lvl>
+    <w:lvl w:ilvl="5" w:tplc="0405001B" w:tentative="1">
+      <w:start w:val="1"/>
+      <w:numFmt w:val="lowerRoman"/>
+      <w:lvlText w:val="%6."/>
+      <w:lvlJc w:val="right"/>
+      <w:pPr>
+        <w:ind w:left="4320" w:hanging="180"/>
+      </w:pPr>
+    </w:lvl>
+    <w:lvl w:ilvl="6" w:tplc="0405000F" w:tentative="1">
+      <w:start w:val="1"/>
+      <w:numFmt w:val="decimal"/>
+      <w:lvlText w:val="%7."/>
+      <w:lvlJc w:val="left"/>
+      <w:pPr>
+        <w:ind w:left="5040" w:hanging="360"/>
+      </w:pPr>
+    </w:lvl>
+    <w:lvl w:ilvl="7" w:tplc="04050019" w:tentative="1">
+      <w:start w:val="1"/>
+      <w:numFmt w:val="lowerLetter"/>
+      <w:lvlText w:val="%8."/>
+      <w:lvlJc w:val="left"/>
+      <w:pPr>
+        <w:ind w:left="5760" w:hanging="360"/>
+      </w:pPr>
+    </w:lvl>
+    <w:lvl w:ilvl="8" w:tplc="0405001B" w:tentative="1">
+      <w:start w:val="1"/>
+      <w:numFmt w:val="lowerRoman"/>
+      <w:lvlText w:val="%9."/>
+      <w:lvlJc w:val="right"/>
+      <w:pPr>
+        <w:ind w:left="6480" w:hanging="180"/>
+      </w:pPr>
+    </w:lvl>
+  </w:abstractNum>
+  <w:num w:numId="1">
+    <w:abstractNumId w:val="0"/>
+  </w:num>
+</w:numbering>
+</file>
+
 <file path=word/styles.xml><?xml version="1.0" encoding="utf-8"?>
-<w:styles xmlns:mc="http://schemas.openxmlformats.org/markup-compatibility/2006" xmlns:r="http://schemas.openxmlformats.org/officeDocument/2006/relationships" xmlns:w="http://schemas.openxmlformats.org/wordprocessingml/2006/main" xmlns:w14="http://schemas.microsoft.com/office/word/2010/wordml" xmlns:w15="http://schemas.microsoft.com/office/word/2012/wordml" xmlns:w16cex="http://schemas.microsoft.com/office/word/2018/wordml/cex" xmlns:w16cid="http://schemas.microsoft.com/office/word/2016/wordml/cid" xmlns:w16="http://schemas.microsoft.com/office/word/2018/wordml" xmlns:w16sdtdh="http://schemas.microsoft.com/office/word/2020/wordml/sdtdatahash" xmlns:w16se="http://schemas.microsoft.com/office/word/2015/wordml/symex" mc:Ignorable="w14 w15 w16se w16cid w16 w16cex w16sdtdh">
+<w:styles xmlns:mc="http://schemas.openxmlformats.org/markup-compatibility/2006" xmlns:r="http://schemas.openxmlformats.org/officeDocument/2006/relationships" xmlns:w="http://schemas.openxmlformats.org/wordprocessingml/2006/main" xmlns:w14="http://schemas.microsoft.com/office/word/2010/wordml" xmlns:w15="http://schemas.microsoft.com/office/word/2012/wordml" xmlns:w16cid="http://schemas.microsoft.com/office/word/2016/wordml/cid" xmlns:w16se="http://schemas.microsoft.com/office/word/2015/wordml/symex" mc:Ignorable="w14 w15 w16se w16cid">
   <w:docDefaults>
     <w:rPrDefault>
       <w:rPr>
@@ -759,6 +1711,17 @@
     <w:uiPriority w:val="99"/>
     <w:rsid w:val="006449B3"/>
   </w:style>
+  <w:style w:type="paragraph" w:styleId="ListParagraph">
+    <w:name w:val="List Paragraph"/>
+    <w:basedOn w:val="Normal"/>
+    <w:uiPriority w:val="34"/>
+    <w:qFormat/>
+    <w:rsid w:val="001516B6"/>
+    <w:pPr>
+      <w:ind w:left="720"/>
+      <w:contextualSpacing/>
+    </w:pPr>
+  </w:style>
 </w:styles>
 </file>
 

</xml_diff>